<commit_message>
Plan van aanpak nagekeken
Heb plan van aanpak nagekeken en er kleine foutjes uitgehaald.
</commit_message>
<xml_diff>
--- a/verslagen/Plan van aanpak.docx
+++ b/verslagen/Plan van aanpak.docx
@@ -1,6 +1,6 @@
 
 <file path=word/document.xml><?xml version="1.0" encoding="utf-8"?>
-<w:document xmlns:wpc="http://schemas.microsoft.com/office/word/2010/wordprocessingCanvas" xmlns:mo="http://schemas.microsoft.com/office/mac/office/2008/main" xmlns:mc="http://schemas.openxmlformats.org/markup-compatibility/2006" xmlns:mv="urn:schemas-microsoft-com:mac:vml" xmlns:o="urn:schemas-microsoft-com:office:office" xmlns:r="http://schemas.openxmlformats.org/officeDocument/2006/relationships" xmlns:m="http://schemas.openxmlformats.org/officeDocument/2006/math" xmlns:v="urn:schemas-microsoft-com:vml" xmlns:wp14="http://schemas.microsoft.com/office/word/2010/wordprocessingDrawing" xmlns:wp="http://schemas.openxmlformats.org/drawingml/2006/wordprocessingDrawing" xmlns:w10="urn:schemas-microsoft-com:office:word" xmlns:w="http://schemas.openxmlformats.org/wordprocessingml/2006/main" xmlns:w14="http://schemas.microsoft.com/office/word/2010/wordml" xmlns:wpg="http://schemas.microsoft.com/office/word/2010/wordprocessingGroup" xmlns:wpi="http://schemas.microsoft.com/office/word/2010/wordprocessingInk" xmlns:wne="http://schemas.microsoft.com/office/word/2006/wordml" xmlns:wps="http://schemas.microsoft.com/office/word/2010/wordprocessingShape" mc:Ignorable="w14 wp14">
+<w:document xmlns:wpc="http://schemas.microsoft.com/office/word/2010/wordprocessingCanvas" xmlns:mc="http://schemas.openxmlformats.org/markup-compatibility/2006" xmlns:o="urn:schemas-microsoft-com:office:office" xmlns:r="http://schemas.openxmlformats.org/officeDocument/2006/relationships" xmlns:m="http://schemas.openxmlformats.org/officeDocument/2006/math" xmlns:v="urn:schemas-microsoft-com:vml" xmlns:wp14="http://schemas.microsoft.com/office/word/2010/wordprocessingDrawing" xmlns:wp="http://schemas.openxmlformats.org/drawingml/2006/wordprocessingDrawing" xmlns:w10="urn:schemas-microsoft-com:office:word" xmlns:w="http://schemas.openxmlformats.org/wordprocessingml/2006/main" xmlns:w14="http://schemas.microsoft.com/office/word/2010/wordml" xmlns:wpg="http://schemas.microsoft.com/office/word/2010/wordprocessingGroup" xmlns:wpi="http://schemas.microsoft.com/office/word/2010/wordprocessingInk" xmlns:wne="http://schemas.microsoft.com/office/word/2006/wordml" xmlns:wps="http://schemas.microsoft.com/office/word/2010/wordprocessingShape" mc:Ignorable="w14 wp14">
   <w:body>
     <w:p>
       <w:pPr>
@@ -8,11 +8,10 @@
           <w:lang w:val="en-US"/>
         </w:rPr>
       </w:pPr>
-      <w:bookmarkStart w:id="0" w:name="_GoBack"/>
       <w:r>
         <w:rPr>
           <w:noProof/>
-          <w:lang w:val="en-US" w:eastAsia="nl-NL"/>
+          <w:lang w:eastAsia="nl-NL"/>
         </w:rPr>
         <w:drawing>
           <wp:inline distT="0" distB="0" distL="0" distR="0">
@@ -56,7 +55,6 @@
           </wp:inline>
         </w:drawing>
       </w:r>
-      <w:bookmarkEnd w:id="0"/>
     </w:p>
     <w:p>
       <w:pPr>
@@ -71,7 +69,7 @@
       <w:r>
         <w:rPr>
           <w:noProof/>
-          <w:lang w:val="en-US" w:eastAsia="nl-NL"/>
+          <w:lang w:eastAsia="nl-NL"/>
         </w:rPr>
         <mc:AlternateContent>
           <mc:Choice Requires="wps">
@@ -117,7 +115,6 @@
                                 <w:spacing w:val="10"/>
                                 <w:sz w:val="72"/>
                                 <w:szCs w:val="72"/>
-                                <w:lang w:val="en-US"/>
                                 <w14:shadow w14:blurRad="76200" w14:dist="50800" w14:dir="5400000" w14:sx="100000" w14:sy="100000" w14:kx="0" w14:ky="0" w14:algn="tl">
                                   <w14:srgbClr w14:val="000000">
                                     <w14:alpha w14:val="35000"/>
@@ -163,7 +160,6 @@
                                 <w:spacing w:val="10"/>
                                 <w:sz w:val="72"/>
                                 <w:szCs w:val="72"/>
-                                <w:lang w:val="en-US"/>
                                 <w14:shadow w14:blurRad="76200" w14:dist="50800" w14:dir="5400000" w14:sx="100000" w14:sy="100000" w14:kx="0" w14:ky="0" w14:algn="tl">
                                   <w14:srgbClr w14:val="000000">
                                     <w14:alpha w14:val="35000"/>
@@ -212,7 +208,6 @@
                                 <w:spacing w:val="10"/>
                                 <w:sz w:val="72"/>
                                 <w:szCs w:val="72"/>
-                                <w:lang w:val="en-US"/>
                                 <w14:shadow w14:blurRad="76200" w14:dist="50800" w14:dir="5400000" w14:sx="100000" w14:sy="100000" w14:kx="0" w14:ky="0" w14:algn="tl">
                                   <w14:srgbClr w14:val="000000">
                                     <w14:alpha w14:val="35000"/>
@@ -258,7 +253,6 @@
                                 <w:spacing w:val="10"/>
                                 <w:sz w:val="72"/>
                                 <w:szCs w:val="72"/>
-                                <w:lang w:val="en-US"/>
                                 <w14:shadow w14:blurRad="76200" w14:dist="50800" w14:dir="5400000" w14:sx="100000" w14:sy="100000" w14:kx="0" w14:ky="0" w14:algn="tl">
                                   <w14:srgbClr w14:val="000000">
                                     <w14:alpha w14:val="35000"/>
@@ -296,57 +290,8 @@
                                   </w14:contourClr>
                                 </w14:props3d>
                               </w:rPr>
-                              <w:t xml:space="preserve">Plan van </w:t>
+                              <w:t>Plan van Aanpak</w:t>
                             </w:r>
-                            <w:proofErr w:type="spellStart"/>
-                            <w:r>
-                              <w:rPr>
-                                <w:b/>
-                                <w:color w:val="F79646" w:themeColor="accent6"/>
-                                <w:spacing w:val="10"/>
-                                <w:sz w:val="72"/>
-                                <w:szCs w:val="72"/>
-                                <w:lang w:val="en-US"/>
-                                <w14:shadow w14:blurRad="76200" w14:dist="50800" w14:dir="5400000" w14:sx="100000" w14:sy="100000" w14:kx="0" w14:ky="0" w14:algn="tl">
-                                  <w14:srgbClr w14:val="000000">
-                                    <w14:alpha w14:val="35000"/>
-                                  </w14:srgbClr>
-                                </w14:shadow>
-                                <w14:textOutline w14:w="11430" w14:cap="flat" w14:cmpd="sng" w14:algn="ctr">
-                                  <w14:noFill/>
-                                  <w14:prstDash w14:val="solid"/>
-                                  <w14:round/>
-                                </w14:textOutline>
-                                <w14:textFill>
-                                  <w14:gradFill>
-                                    <w14:gsLst>
-                                      <w14:gs w14:pos="25000">
-                                        <w14:schemeClr w14:val="accent2">
-                                          <w14:satMod w14:val="155000"/>
-                                        </w14:schemeClr>
-                                      </w14:gs>
-                                      <w14:gs w14:pos="100000">
-                                        <w14:schemeClr w14:val="accent2">
-                                          <w14:shade w14:val="45000"/>
-                                          <w14:satMod w14:val="165000"/>
-                                        </w14:schemeClr>
-                                      </w14:gs>
-                                    </w14:gsLst>
-                                    <w14:lin w14:ang="5400000" w14:scaled="0"/>
-                                  </w14:gradFill>
-                                </w14:textFill>
-                                <w14:props3d w14:extrusionH="0" w14:contourW="25400" w14:prstMaterial="matte">
-                                  <w14:bevelT w14:w="25400" w14:h="55880" w14:prst="artDeco"/>
-                                  <w14:contourClr>
-                                    <w14:schemeClr w14:val="accent2">
-                                      <w14:tint w14:val="20000"/>
-                                    </w14:schemeClr>
-                                  </w14:contourClr>
-                                </w14:props3d>
-                              </w:rPr>
-                              <w:t>Aanpak</w:t>
-                            </w:r>
-                            <w:proofErr w:type="spellEnd"/>
                           </w:p>
                         </w:txbxContent>
                       </wps:txbx>
@@ -376,7 +321,7 @@
               </wp:anchor>
             </w:drawing>
           </mc:Choice>
-          <mc:Fallback>
+          <mc:Fallback xmlns:mv="urn:schemas-microsoft-com:mac:vml" xmlns:mo="http://schemas.microsoft.com/office/mac/office/2008/main">
             <w:pict>
               <v:shapetype id="_x0000_t202" coordsize="21600,21600" o:spt="202" path="m0,0l0,21600,21600,21600,21600,0xe">
                 <v:stroke joinstyle="miter"/>
@@ -666,11 +611,11 @@
       <w:pPr>
         <w:pStyle w:val="Titel"/>
       </w:pPr>
-      <w:bookmarkStart w:id="1" w:name="_Toc379876958"/>
+      <w:bookmarkStart w:id="0" w:name="_Toc379876958"/>
       <w:r>
         <w:t>Doelstellingen.</w:t>
       </w:r>
-      <w:bookmarkEnd w:id="1"/>
+      <w:bookmarkEnd w:id="0"/>
     </w:p>
     <w:p>
       <w:pPr>
@@ -781,6 +726,23 @@
           <w:szCs w:val="24"/>
         </w:rPr>
         <w:t>Als we al deze punten hebben gedaan is ons doel als het goed is bereikt en hebben we een site, waar alles goed op te volgens is.</w:t>
+      </w:r>
+    </w:p>
+    <w:p>
+      <w:pPr>
+        <w:rPr>
+          <w:rFonts w:ascii="Arial" w:hAnsi="Arial" w:cs="Arial"/>
+          <w:sz w:val="24"/>
+          <w:szCs w:val="24"/>
+        </w:rPr>
+      </w:pPr>
+      <w:r>
+        <w:rPr>
+          <w:rFonts w:ascii="Arial" w:hAnsi="Arial" w:cs="Arial"/>
+          <w:sz w:val="24"/>
+          <w:szCs w:val="24"/>
+        </w:rPr>
+        <w:br w:type="page"/>
       </w:r>
     </w:p>
     <w:p>
@@ -1508,7 +1470,6 @@
                 <w:sz w:val="24"/>
                 <w:szCs w:val="24"/>
               </w:rPr>
-              <w:lastRenderedPageBreak/>
               <w:t>skype</w:t>
             </w:r>
             <w:proofErr w:type="spellEnd"/>
@@ -1552,7 +1513,6 @@
                 <w:sz w:val="24"/>
                 <w:szCs w:val="24"/>
               </w:rPr>
-              <w:lastRenderedPageBreak/>
               <w:t>4</w:t>
             </w:r>
           </w:p>
@@ -1707,13 +1667,31 @@
     </w:p>
     <w:p>
       <w:pPr>
+        <w:rPr>
+          <w:rFonts w:ascii="Arial" w:hAnsi="Arial" w:cs="Arial"/>
+          <w:sz w:val="24"/>
+          <w:szCs w:val="24"/>
+        </w:rPr>
+      </w:pPr>
+      <w:r>
+        <w:rPr>
+          <w:rFonts w:ascii="Arial" w:hAnsi="Arial" w:cs="Arial"/>
+          <w:sz w:val="24"/>
+          <w:szCs w:val="24"/>
+        </w:rPr>
+        <w:br w:type="page"/>
+      </w:r>
+    </w:p>
+    <w:p>
+      <w:pPr>
         <w:pStyle w:val="Titel"/>
       </w:pPr>
-      <w:bookmarkStart w:id="2" w:name="_Toc379876961"/>
-      <w:r>
+      <w:bookmarkStart w:id="1" w:name="_Toc379876961"/>
+      <w:r>
+        <w:lastRenderedPageBreak/>
         <w:t>Projectgrenzen.</w:t>
       </w:r>
-      <w:bookmarkEnd w:id="2"/>
+      <w:bookmarkEnd w:id="1"/>
     </w:p>
     <w:p>
       <w:pPr>
@@ -2223,7 +2201,7 @@
       <w:pPr>
         <w:pStyle w:val="Kop1"/>
       </w:pPr>
-      <w:bookmarkStart w:id="3" w:name="_Toc379876962"/>
+      <w:bookmarkStart w:id="2" w:name="_Toc379876962"/>
     </w:p>
     <w:p>
       <w:pPr>
@@ -2232,7 +2210,7 @@
       <w:r>
         <w:t>Producten.</w:t>
       </w:r>
-      <w:bookmarkEnd w:id="3"/>
+      <w:bookmarkEnd w:id="2"/>
     </w:p>
     <w:p>
       <w:pPr>
@@ -2476,6 +2454,23 @@
           <w:szCs w:val="24"/>
         </w:rPr>
       </w:pPr>
+      <w:r>
+        <w:rPr>
+          <w:rFonts w:ascii="Arial" w:hAnsi="Arial" w:cs="Arial"/>
+          <w:sz w:val="24"/>
+          <w:szCs w:val="24"/>
+        </w:rPr>
+        <w:br w:type="page"/>
+      </w:r>
+    </w:p>
+    <w:p>
+      <w:pPr>
+        <w:rPr>
+          <w:rFonts w:ascii="Arial" w:hAnsi="Arial" w:cs="Arial"/>
+          <w:sz w:val="24"/>
+          <w:szCs w:val="24"/>
+        </w:rPr>
+      </w:pPr>
     </w:p>
     <w:p>
       <w:pPr>
@@ -2817,6 +2812,25 @@
           <w:szCs w:val="24"/>
         </w:rPr>
       </w:pPr>
+      <w:r>
+        <w:rPr>
+          <w:rFonts w:ascii="Arial" w:hAnsi="Arial" w:cs="Arial"/>
+          <w:sz w:val="24"/>
+          <w:szCs w:val="24"/>
+        </w:rPr>
+        <w:br w:type="page"/>
+      </w:r>
+      <w:bookmarkStart w:id="3" w:name="_GoBack"/>
+      <w:bookmarkEnd w:id="3"/>
+    </w:p>
+    <w:p>
+      <w:pPr>
+        <w:rPr>
+          <w:rFonts w:ascii="Arial" w:hAnsi="Arial" w:cs="Arial"/>
+          <w:sz w:val="24"/>
+          <w:szCs w:val="24"/>
+        </w:rPr>
+      </w:pPr>
     </w:p>
     <w:p>
       <w:pPr>
@@ -2911,17 +2925,12 @@
           <w:rFonts w:ascii="Arial" w:hAnsi="Arial" w:cs="Arial"/>
           <w:sz w:val="24"/>
           <w:szCs w:val="24"/>
-          <w:lang w:val="en-US"/>
         </w:rPr>
       </w:pPr>
     </w:p>
     <w:sectPr>
-      <w:headerReference w:type="even" r:id="rId9"/>
-      <w:headerReference w:type="default" r:id="rId10"/>
-      <w:footerReference w:type="even" r:id="rId11"/>
-      <w:footerReference w:type="default" r:id="rId12"/>
-      <w:headerReference w:type="first" r:id="rId13"/>
-      <w:footerReference w:type="first" r:id="rId14"/>
+      <w:headerReference w:type="default" r:id="rId9"/>
+      <w:footerReference w:type="default" r:id="rId10"/>
       <w:pgSz w:w="11906" w:h="16838"/>
       <w:pgMar w:top="1417" w:right="1417" w:bottom="1417" w:left="1417" w:header="708" w:footer="708" w:gutter="0"/>
       <w:cols w:space="708"/>
@@ -2933,7 +2942,7 @@
 </file>
 
 <file path=word/endnotes.xml><?xml version="1.0" encoding="utf-8"?>
-<w:endnotes xmlns:wpc="http://schemas.microsoft.com/office/word/2010/wordprocessingCanvas" xmlns:mo="http://schemas.microsoft.com/office/mac/office/2008/main" xmlns:mc="http://schemas.openxmlformats.org/markup-compatibility/2006" xmlns:mv="urn:schemas-microsoft-com:mac:vml" xmlns:o="urn:schemas-microsoft-com:office:office" xmlns:r="http://schemas.openxmlformats.org/officeDocument/2006/relationships" xmlns:m="http://schemas.openxmlformats.org/officeDocument/2006/math" xmlns:v="urn:schemas-microsoft-com:vml" xmlns:wp14="http://schemas.microsoft.com/office/word/2010/wordprocessingDrawing" xmlns:wp="http://schemas.openxmlformats.org/drawingml/2006/wordprocessingDrawing" xmlns:w10="urn:schemas-microsoft-com:office:word" xmlns:w="http://schemas.openxmlformats.org/wordprocessingml/2006/main" xmlns:w14="http://schemas.microsoft.com/office/word/2010/wordml" xmlns:wpg="http://schemas.microsoft.com/office/word/2010/wordprocessingGroup" xmlns:wpi="http://schemas.microsoft.com/office/word/2010/wordprocessingInk" xmlns:wne="http://schemas.microsoft.com/office/word/2006/wordml" xmlns:wps="http://schemas.microsoft.com/office/word/2010/wordprocessingShape" mc:Ignorable="w14 wp14">
+<w:endnotes xmlns:wpc="http://schemas.microsoft.com/office/word/2010/wordprocessingCanvas" xmlns:mc="http://schemas.openxmlformats.org/markup-compatibility/2006" xmlns:o="urn:schemas-microsoft-com:office:office" xmlns:r="http://schemas.openxmlformats.org/officeDocument/2006/relationships" xmlns:m="http://schemas.openxmlformats.org/officeDocument/2006/math" xmlns:v="urn:schemas-microsoft-com:vml" xmlns:wp14="http://schemas.microsoft.com/office/word/2010/wordprocessingDrawing" xmlns:wp="http://schemas.openxmlformats.org/drawingml/2006/wordprocessingDrawing" xmlns:w10="urn:schemas-microsoft-com:office:word" xmlns:w="http://schemas.openxmlformats.org/wordprocessingml/2006/main" xmlns:w14="http://schemas.microsoft.com/office/word/2010/wordml" xmlns:wpg="http://schemas.microsoft.com/office/word/2010/wordprocessingGroup" xmlns:wpi="http://schemas.microsoft.com/office/word/2010/wordprocessingInk" xmlns:wne="http://schemas.microsoft.com/office/word/2006/wordml" xmlns:wps="http://schemas.microsoft.com/office/word/2010/wordprocessingShape" mc:Ignorable="w14 wp14">
   <w:endnote w:type="separator" w:id="-1">
     <w:p>
       <w:pPr>
@@ -2958,17 +2967,7 @@
 </file>
 
 <file path=word/footer1.xml><?xml version="1.0" encoding="utf-8"?>
-<w:ftr xmlns:wpc="http://schemas.microsoft.com/office/word/2010/wordprocessingCanvas" xmlns:mo="http://schemas.microsoft.com/office/mac/office/2008/main" xmlns:mc="http://schemas.openxmlformats.org/markup-compatibility/2006" xmlns:mv="urn:schemas-microsoft-com:mac:vml" xmlns:o="urn:schemas-microsoft-com:office:office" xmlns:r="http://schemas.openxmlformats.org/officeDocument/2006/relationships" xmlns:m="http://schemas.openxmlformats.org/officeDocument/2006/math" xmlns:v="urn:schemas-microsoft-com:vml" xmlns:wp14="http://schemas.microsoft.com/office/word/2010/wordprocessingDrawing" xmlns:wp="http://schemas.openxmlformats.org/drawingml/2006/wordprocessingDrawing" xmlns:w10="urn:schemas-microsoft-com:office:word" xmlns:w="http://schemas.openxmlformats.org/wordprocessingml/2006/main" xmlns:w14="http://schemas.microsoft.com/office/word/2010/wordml" xmlns:wpg="http://schemas.microsoft.com/office/word/2010/wordprocessingGroup" xmlns:wpi="http://schemas.microsoft.com/office/word/2010/wordprocessingInk" xmlns:wne="http://schemas.microsoft.com/office/word/2006/wordml" xmlns:wps="http://schemas.microsoft.com/office/word/2010/wordprocessingShape" mc:Ignorable="w14 wp14">
-  <w:p>
-    <w:pPr>
-      <w:pStyle w:val="Voettekst"/>
-    </w:pPr>
-  </w:p>
-</w:ftr>
-</file>
-
-<file path=word/footer2.xml><?xml version="1.0" encoding="utf-8"?>
-<w:ftr xmlns:wpc="http://schemas.microsoft.com/office/word/2010/wordprocessingCanvas" xmlns:mo="http://schemas.microsoft.com/office/mac/office/2008/main" xmlns:mc="http://schemas.openxmlformats.org/markup-compatibility/2006" xmlns:mv="urn:schemas-microsoft-com:mac:vml" xmlns:o="urn:schemas-microsoft-com:office:office" xmlns:r="http://schemas.openxmlformats.org/officeDocument/2006/relationships" xmlns:m="http://schemas.openxmlformats.org/officeDocument/2006/math" xmlns:v="urn:schemas-microsoft-com:vml" xmlns:wp14="http://schemas.microsoft.com/office/word/2010/wordprocessingDrawing" xmlns:wp="http://schemas.openxmlformats.org/drawingml/2006/wordprocessingDrawing" xmlns:w10="urn:schemas-microsoft-com:office:word" xmlns:w="http://schemas.openxmlformats.org/wordprocessingml/2006/main" xmlns:w14="http://schemas.microsoft.com/office/word/2010/wordml" xmlns:wpg="http://schemas.microsoft.com/office/word/2010/wordprocessingGroup" xmlns:wpi="http://schemas.microsoft.com/office/word/2010/wordprocessingInk" xmlns:wne="http://schemas.microsoft.com/office/word/2006/wordml" xmlns:wps="http://schemas.microsoft.com/office/word/2010/wordprocessingShape" mc:Ignorable="w14 wp14">
+<w:ftr xmlns:wpc="http://schemas.microsoft.com/office/word/2010/wordprocessingCanvas" xmlns:mc="http://schemas.openxmlformats.org/markup-compatibility/2006" xmlns:o="urn:schemas-microsoft-com:office:office" xmlns:r="http://schemas.openxmlformats.org/officeDocument/2006/relationships" xmlns:m="http://schemas.openxmlformats.org/officeDocument/2006/math" xmlns:v="urn:schemas-microsoft-com:vml" xmlns:wp14="http://schemas.microsoft.com/office/word/2010/wordprocessingDrawing" xmlns:wp="http://schemas.openxmlformats.org/drawingml/2006/wordprocessingDrawing" xmlns:w10="urn:schemas-microsoft-com:office:word" xmlns:w="http://schemas.openxmlformats.org/wordprocessingml/2006/main" xmlns:w14="http://schemas.microsoft.com/office/word/2010/wordml" xmlns:wpg="http://schemas.microsoft.com/office/word/2010/wordprocessingGroup" xmlns:wpi="http://schemas.microsoft.com/office/word/2010/wordprocessingInk" xmlns:wne="http://schemas.microsoft.com/office/word/2006/wordml" xmlns:wps="http://schemas.microsoft.com/office/word/2010/wordprocessingShape" mc:Ignorable="w14 wp14">
   <w:p>
     <w:pPr>
       <w:pStyle w:val="Voettekst"/>
@@ -2983,7 +2982,13 @@
       <w:rPr>
         <w:rFonts w:asciiTheme="majorHAnsi" w:eastAsiaTheme="majorEastAsia" w:hAnsiTheme="majorHAnsi" w:cstheme="majorBidi"/>
       </w:rPr>
-      <w:t>Rolverdeling.</w:t>
+      <w:t>Plan van aanpak</w:t>
+    </w:r>
+    <w:r>
+      <w:rPr>
+        <w:rFonts w:asciiTheme="majorHAnsi" w:eastAsiaTheme="majorEastAsia" w:hAnsiTheme="majorHAnsi" w:cstheme="majorBidi"/>
+      </w:rPr>
+      <w:t>.</w:t>
     </w:r>
   </w:p>
   <w:p>
@@ -3121,7 +3126,7 @@
         <w:rFonts w:asciiTheme="majorHAnsi" w:eastAsiaTheme="majorEastAsia" w:hAnsiTheme="majorHAnsi" w:cstheme="majorBidi"/>
         <w:noProof/>
       </w:rPr>
-      <w:t>2</w:t>
+      <w:t>7</w:t>
     </w:r>
     <w:r>
       <w:rPr>
@@ -3138,18 +3143,8 @@
 </w:ftr>
 </file>
 
-<file path=word/footer3.xml><?xml version="1.0" encoding="utf-8"?>
-<w:ftr xmlns:wpc="http://schemas.microsoft.com/office/word/2010/wordprocessingCanvas" xmlns:mo="http://schemas.microsoft.com/office/mac/office/2008/main" xmlns:mc="http://schemas.openxmlformats.org/markup-compatibility/2006" xmlns:mv="urn:schemas-microsoft-com:mac:vml" xmlns:o="urn:schemas-microsoft-com:office:office" xmlns:r="http://schemas.openxmlformats.org/officeDocument/2006/relationships" xmlns:m="http://schemas.openxmlformats.org/officeDocument/2006/math" xmlns:v="urn:schemas-microsoft-com:vml" xmlns:wp14="http://schemas.microsoft.com/office/word/2010/wordprocessingDrawing" xmlns:wp="http://schemas.openxmlformats.org/drawingml/2006/wordprocessingDrawing" xmlns:w10="urn:schemas-microsoft-com:office:word" xmlns:w="http://schemas.openxmlformats.org/wordprocessingml/2006/main" xmlns:w14="http://schemas.microsoft.com/office/word/2010/wordml" xmlns:wpg="http://schemas.microsoft.com/office/word/2010/wordprocessingGroup" xmlns:wpi="http://schemas.microsoft.com/office/word/2010/wordprocessingInk" xmlns:wne="http://schemas.microsoft.com/office/word/2006/wordml" xmlns:wps="http://schemas.microsoft.com/office/word/2010/wordprocessingShape" mc:Ignorable="w14 wp14">
-  <w:p>
-    <w:pPr>
-      <w:pStyle w:val="Voettekst"/>
-    </w:pPr>
-  </w:p>
-</w:ftr>
-</file>
-
 <file path=word/footnotes.xml><?xml version="1.0" encoding="utf-8"?>
-<w:footnotes xmlns:wpc="http://schemas.microsoft.com/office/word/2010/wordprocessingCanvas" xmlns:mo="http://schemas.microsoft.com/office/mac/office/2008/main" xmlns:mc="http://schemas.openxmlformats.org/markup-compatibility/2006" xmlns:mv="urn:schemas-microsoft-com:mac:vml" xmlns:o="urn:schemas-microsoft-com:office:office" xmlns:r="http://schemas.openxmlformats.org/officeDocument/2006/relationships" xmlns:m="http://schemas.openxmlformats.org/officeDocument/2006/math" xmlns:v="urn:schemas-microsoft-com:vml" xmlns:wp14="http://schemas.microsoft.com/office/word/2010/wordprocessingDrawing" xmlns:wp="http://schemas.openxmlformats.org/drawingml/2006/wordprocessingDrawing" xmlns:w10="urn:schemas-microsoft-com:office:word" xmlns:w="http://schemas.openxmlformats.org/wordprocessingml/2006/main" xmlns:w14="http://schemas.microsoft.com/office/word/2010/wordml" xmlns:wpg="http://schemas.microsoft.com/office/word/2010/wordprocessingGroup" xmlns:wpi="http://schemas.microsoft.com/office/word/2010/wordprocessingInk" xmlns:wne="http://schemas.microsoft.com/office/word/2006/wordml" xmlns:wps="http://schemas.microsoft.com/office/word/2010/wordprocessingShape" mc:Ignorable="w14 wp14">
+<w:footnotes xmlns:wpc="http://schemas.microsoft.com/office/word/2010/wordprocessingCanvas" xmlns:mc="http://schemas.openxmlformats.org/markup-compatibility/2006" xmlns:o="urn:schemas-microsoft-com:office:office" xmlns:r="http://schemas.openxmlformats.org/officeDocument/2006/relationships" xmlns:m="http://schemas.openxmlformats.org/officeDocument/2006/math" xmlns:v="urn:schemas-microsoft-com:vml" xmlns:wp14="http://schemas.microsoft.com/office/word/2010/wordprocessingDrawing" xmlns:wp="http://schemas.openxmlformats.org/drawingml/2006/wordprocessingDrawing" xmlns:w10="urn:schemas-microsoft-com:office:word" xmlns:w="http://schemas.openxmlformats.org/wordprocessingml/2006/main" xmlns:w14="http://schemas.microsoft.com/office/word/2010/wordml" xmlns:wpg="http://schemas.microsoft.com/office/word/2010/wordprocessingGroup" xmlns:wpi="http://schemas.microsoft.com/office/word/2010/wordprocessingInk" xmlns:wne="http://schemas.microsoft.com/office/word/2006/wordml" xmlns:wps="http://schemas.microsoft.com/office/word/2010/wordprocessingShape" mc:Ignorable="w14 wp14">
   <w:footnote w:type="separator" w:id="-1">
     <w:p>
       <w:pPr>
@@ -3174,17 +3169,7 @@
 </file>
 
 <file path=word/header1.xml><?xml version="1.0" encoding="utf-8"?>
-<w:hdr xmlns:wpc="http://schemas.microsoft.com/office/word/2010/wordprocessingCanvas" xmlns:mo="http://schemas.microsoft.com/office/mac/office/2008/main" xmlns:mc="http://schemas.openxmlformats.org/markup-compatibility/2006" xmlns:mv="urn:schemas-microsoft-com:mac:vml" xmlns:o="urn:schemas-microsoft-com:office:office" xmlns:r="http://schemas.openxmlformats.org/officeDocument/2006/relationships" xmlns:m="http://schemas.openxmlformats.org/officeDocument/2006/math" xmlns:v="urn:schemas-microsoft-com:vml" xmlns:wp14="http://schemas.microsoft.com/office/word/2010/wordprocessingDrawing" xmlns:wp="http://schemas.openxmlformats.org/drawingml/2006/wordprocessingDrawing" xmlns:w10="urn:schemas-microsoft-com:office:word" xmlns:w="http://schemas.openxmlformats.org/wordprocessingml/2006/main" xmlns:w14="http://schemas.microsoft.com/office/word/2010/wordml" xmlns:wpg="http://schemas.microsoft.com/office/word/2010/wordprocessingGroup" xmlns:wpi="http://schemas.microsoft.com/office/word/2010/wordprocessingInk" xmlns:wne="http://schemas.microsoft.com/office/word/2006/wordml" xmlns:wps="http://schemas.microsoft.com/office/word/2010/wordprocessingShape" mc:Ignorable="w14 wp14">
-  <w:p>
-    <w:pPr>
-      <w:pStyle w:val="Koptekst"/>
-    </w:pPr>
-  </w:p>
-</w:hdr>
-</file>
-
-<file path=word/header2.xml><?xml version="1.0" encoding="utf-8"?>
-<w:hdr xmlns:wpc="http://schemas.microsoft.com/office/word/2010/wordprocessingCanvas" xmlns:mo="http://schemas.microsoft.com/office/mac/office/2008/main" xmlns:mc="http://schemas.openxmlformats.org/markup-compatibility/2006" xmlns:mv="urn:schemas-microsoft-com:mac:vml" xmlns:o="urn:schemas-microsoft-com:office:office" xmlns:r="http://schemas.openxmlformats.org/officeDocument/2006/relationships" xmlns:m="http://schemas.openxmlformats.org/officeDocument/2006/math" xmlns:v="urn:schemas-microsoft-com:vml" xmlns:wp14="http://schemas.microsoft.com/office/word/2010/wordprocessingDrawing" xmlns:wp="http://schemas.openxmlformats.org/drawingml/2006/wordprocessingDrawing" xmlns:w10="urn:schemas-microsoft-com:office:word" xmlns:w="http://schemas.openxmlformats.org/wordprocessingml/2006/main" xmlns:w14="http://schemas.microsoft.com/office/word/2010/wordml" xmlns:wpg="http://schemas.microsoft.com/office/word/2010/wordprocessingGroup" xmlns:wpi="http://schemas.microsoft.com/office/word/2010/wordprocessingInk" xmlns:wne="http://schemas.microsoft.com/office/word/2006/wordml" xmlns:wps="http://schemas.microsoft.com/office/word/2010/wordprocessingShape" mc:Ignorable="w14 wp14">
+<w:hdr xmlns:wpc="http://schemas.microsoft.com/office/word/2010/wordprocessingCanvas" xmlns:mc="http://schemas.openxmlformats.org/markup-compatibility/2006" xmlns:o="urn:schemas-microsoft-com:office:office" xmlns:r="http://schemas.openxmlformats.org/officeDocument/2006/relationships" xmlns:m="http://schemas.openxmlformats.org/officeDocument/2006/math" xmlns:v="urn:schemas-microsoft-com:vml" xmlns:wp14="http://schemas.microsoft.com/office/word/2010/wordprocessingDrawing" xmlns:wp="http://schemas.openxmlformats.org/drawingml/2006/wordprocessingDrawing" xmlns:w10="urn:schemas-microsoft-com:office:word" xmlns:w="http://schemas.openxmlformats.org/wordprocessingml/2006/main" xmlns:w14="http://schemas.microsoft.com/office/word/2010/wordml" xmlns:wpg="http://schemas.microsoft.com/office/word/2010/wordprocessingGroup" xmlns:wpi="http://schemas.microsoft.com/office/word/2010/wordprocessingInk" xmlns:wne="http://schemas.microsoft.com/office/word/2006/wordml" xmlns:wps="http://schemas.microsoft.com/office/word/2010/wordprocessingShape" mc:Ignorable="w14 wp14">
   <w:p>
     <w:pPr>
       <w:pStyle w:val="Koptekst"/>
@@ -3192,7 +3177,7 @@
     <w:r>
       <w:rPr>
         <w:noProof/>
-        <w:lang w:val="en-US" w:eastAsia="nl-NL"/>
+        <w:lang w:eastAsia="nl-NL"/>
       </w:rPr>
       <w:drawing>
         <wp:inline distT="0" distB="0" distL="0" distR="0" wp14:anchorId="6CE662DB" wp14:editId="5D6B53C8">
@@ -3240,18 +3225,8 @@
 </w:hdr>
 </file>
 
-<file path=word/header3.xml><?xml version="1.0" encoding="utf-8"?>
-<w:hdr xmlns:wpc="http://schemas.microsoft.com/office/word/2010/wordprocessingCanvas" xmlns:mo="http://schemas.microsoft.com/office/mac/office/2008/main" xmlns:mc="http://schemas.openxmlformats.org/markup-compatibility/2006" xmlns:mv="urn:schemas-microsoft-com:mac:vml" xmlns:o="urn:schemas-microsoft-com:office:office" xmlns:r="http://schemas.openxmlformats.org/officeDocument/2006/relationships" xmlns:m="http://schemas.openxmlformats.org/officeDocument/2006/math" xmlns:v="urn:schemas-microsoft-com:vml" xmlns:wp14="http://schemas.microsoft.com/office/word/2010/wordprocessingDrawing" xmlns:wp="http://schemas.openxmlformats.org/drawingml/2006/wordprocessingDrawing" xmlns:w10="urn:schemas-microsoft-com:office:word" xmlns:w="http://schemas.openxmlformats.org/wordprocessingml/2006/main" xmlns:w14="http://schemas.microsoft.com/office/word/2010/wordml" xmlns:wpg="http://schemas.microsoft.com/office/word/2010/wordprocessingGroup" xmlns:wpi="http://schemas.microsoft.com/office/word/2010/wordprocessingInk" xmlns:wne="http://schemas.microsoft.com/office/word/2006/wordml" xmlns:wps="http://schemas.microsoft.com/office/word/2010/wordprocessingShape" mc:Ignorable="w14 wp14">
-  <w:p>
-    <w:pPr>
-      <w:pStyle w:val="Koptekst"/>
-    </w:pPr>
-  </w:p>
-</w:hdr>
-</file>
-
 <file path=word/numbering.xml><?xml version="1.0" encoding="utf-8"?>
-<w:numbering xmlns:wpc="http://schemas.microsoft.com/office/word/2010/wordprocessingCanvas" xmlns:mo="http://schemas.microsoft.com/office/mac/office/2008/main" xmlns:mc="http://schemas.openxmlformats.org/markup-compatibility/2006" xmlns:mv="urn:schemas-microsoft-com:mac:vml" xmlns:o="urn:schemas-microsoft-com:office:office" xmlns:r="http://schemas.openxmlformats.org/officeDocument/2006/relationships" xmlns:m="http://schemas.openxmlformats.org/officeDocument/2006/math" xmlns:v="urn:schemas-microsoft-com:vml" xmlns:wp14="http://schemas.microsoft.com/office/word/2010/wordprocessingDrawing" xmlns:wp="http://schemas.openxmlformats.org/drawingml/2006/wordprocessingDrawing" xmlns:w10="urn:schemas-microsoft-com:office:word" xmlns:w="http://schemas.openxmlformats.org/wordprocessingml/2006/main" xmlns:w14="http://schemas.microsoft.com/office/word/2010/wordml" xmlns:wpg="http://schemas.microsoft.com/office/word/2010/wordprocessingGroup" xmlns:wpi="http://schemas.microsoft.com/office/word/2010/wordprocessingInk" xmlns:wne="http://schemas.microsoft.com/office/word/2006/wordml" xmlns:wps="http://schemas.microsoft.com/office/word/2010/wordprocessingShape" mc:Ignorable="w14 wp14">
+<w:numbering xmlns:wpc="http://schemas.microsoft.com/office/word/2010/wordprocessingCanvas" xmlns:mc="http://schemas.openxmlformats.org/markup-compatibility/2006" xmlns:o="urn:schemas-microsoft-com:office:office" xmlns:r="http://schemas.openxmlformats.org/officeDocument/2006/relationships" xmlns:m="http://schemas.openxmlformats.org/officeDocument/2006/math" xmlns:v="urn:schemas-microsoft-com:vml" xmlns:wp14="http://schemas.microsoft.com/office/word/2010/wordprocessingDrawing" xmlns:wp="http://schemas.openxmlformats.org/drawingml/2006/wordprocessingDrawing" xmlns:w10="urn:schemas-microsoft-com:office:word" xmlns:w="http://schemas.openxmlformats.org/wordprocessingml/2006/main" xmlns:w14="http://schemas.microsoft.com/office/word/2010/wordml" xmlns:wpg="http://schemas.microsoft.com/office/word/2010/wordprocessingGroup" xmlns:wpi="http://schemas.microsoft.com/office/word/2010/wordprocessingInk" xmlns:wne="http://schemas.microsoft.com/office/word/2006/wordml" xmlns:wps="http://schemas.microsoft.com/office/word/2010/wordprocessingShape" mc:Ignorable="w14 wp14">
   <w:abstractNum w:abstractNumId="0">
     <w:nsid w:val="66576BDD"/>
     <w:multiLevelType w:val="hybridMultilevel"/>
@@ -3387,7 +3362,7 @@
       </w:pPr>
     </w:pPrDefault>
   </w:docDefaults>
-  <w:latentStyles w:defLockedState="0" w:defUIPriority="99" w:defSemiHidden="1" w:defUnhideWhenUsed="1" w:defQFormat="0" w:count="276">
+  <w:latentStyles w:defLockedState="0" w:defUIPriority="99" w:defSemiHidden="1" w:defUnhideWhenUsed="1" w:defQFormat="0" w:count="267">
     <w:lsdException w:name="Normal" w:semiHidden="0" w:uiPriority="0" w:unhideWhenUsed="0" w:qFormat="1"/>
     <w:lsdException w:name="heading 1" w:semiHidden="0" w:uiPriority="9" w:unhideWhenUsed="0" w:qFormat="1"/>
     <w:lsdException w:name="heading 2" w:uiPriority="9" w:qFormat="1"/>
@@ -3526,15 +3501,15 @@
     <w:lsdException w:name="Bibliography" w:uiPriority="37"/>
     <w:lsdException w:name="TOC Heading" w:uiPriority="39" w:qFormat="1"/>
   </w:latentStyles>
-  <w:style w:type="paragraph" w:default="1" w:styleId="Normaal">
+  <w:style w:type="paragraph" w:default="1" w:styleId="Standaard">
     <w:name w:val="Normal"/>
     <w:qFormat/>
   </w:style>
   <w:style w:type="paragraph" w:styleId="Kop1">
     <w:name w:val="heading 1"/>
-    <w:basedOn w:val="Normaal"/>
-    <w:next w:val="Normaal"/>
-    <w:link w:val="Kop1Teken"/>
+    <w:basedOn w:val="Standaard"/>
+    <w:next w:val="Standaard"/>
+    <w:link w:val="Kop1Char"/>
     <w:uiPriority w:val="9"/>
     <w:qFormat/>
     <w:rsid w:val="003413EE"/>
@@ -3582,8 +3557,8 @@
   </w:style>
   <w:style w:type="paragraph" w:styleId="Ballontekst">
     <w:name w:val="Balloon Text"/>
-    <w:basedOn w:val="Normaal"/>
-    <w:link w:val="BallontekstTeken"/>
+    <w:basedOn w:val="Standaard"/>
+    <w:link w:val="BallontekstChar"/>
     <w:uiPriority w:val="99"/>
     <w:semiHidden/>
     <w:unhideWhenUsed/>
@@ -3597,8 +3572,8 @@
       <w:szCs w:val="16"/>
     </w:rPr>
   </w:style>
-  <w:style w:type="character" w:customStyle="1" w:styleId="BallontekstTeken">
-    <w:name w:val="Ballontekst Teken"/>
+  <w:style w:type="character" w:customStyle="1" w:styleId="BallontekstChar">
+    <w:name w:val="Ballontekst Char"/>
     <w:basedOn w:val="Standaardalinea-lettertype"/>
     <w:link w:val="Ballontekst"/>
     <w:uiPriority w:val="99"/>
@@ -3612,8 +3587,8 @@
   </w:style>
   <w:style w:type="paragraph" w:styleId="Koptekst">
     <w:name w:val="header"/>
-    <w:basedOn w:val="Normaal"/>
-    <w:link w:val="KoptekstTeken"/>
+    <w:basedOn w:val="Standaard"/>
+    <w:link w:val="KoptekstChar"/>
     <w:uiPriority w:val="99"/>
     <w:unhideWhenUsed/>
     <w:rsid w:val="002C39B1"/>
@@ -3625,8 +3600,8 @@
       <w:spacing w:after="0" w:line="240" w:lineRule="auto"/>
     </w:pPr>
   </w:style>
-  <w:style w:type="character" w:customStyle="1" w:styleId="KoptekstTeken">
-    <w:name w:val="Koptekst Teken"/>
+  <w:style w:type="character" w:customStyle="1" w:styleId="KoptekstChar">
+    <w:name w:val="Koptekst Char"/>
     <w:basedOn w:val="Standaardalinea-lettertype"/>
     <w:link w:val="Koptekst"/>
     <w:uiPriority w:val="99"/>
@@ -3634,8 +3609,8 @@
   </w:style>
   <w:style w:type="paragraph" w:styleId="Voettekst">
     <w:name w:val="footer"/>
-    <w:basedOn w:val="Normaal"/>
-    <w:link w:val="VoettekstTeken"/>
+    <w:basedOn w:val="Standaard"/>
+    <w:link w:val="VoettekstChar"/>
     <w:uiPriority w:val="99"/>
     <w:unhideWhenUsed/>
     <w:rsid w:val="002C39B1"/>
@@ -3647,15 +3622,15 @@
       <w:spacing w:after="0" w:line="240" w:lineRule="auto"/>
     </w:pPr>
   </w:style>
-  <w:style w:type="character" w:customStyle="1" w:styleId="VoettekstTeken">
-    <w:name w:val="Voettekst Teken"/>
+  <w:style w:type="character" w:customStyle="1" w:styleId="VoettekstChar">
+    <w:name w:val="Voettekst Char"/>
     <w:basedOn w:val="Standaardalinea-lettertype"/>
     <w:link w:val="Voettekst"/>
     <w:uiPriority w:val="99"/>
     <w:rsid w:val="002C39B1"/>
   </w:style>
-  <w:style w:type="character" w:customStyle="1" w:styleId="Kop1Teken">
-    <w:name w:val="Kop 1 Teken"/>
+  <w:style w:type="character" w:customStyle="1" w:styleId="Kop1Char">
+    <w:name w:val="Kop 1 Char"/>
     <w:basedOn w:val="Standaardalinea-lettertype"/>
     <w:link w:val="Kop1"/>
     <w:uiPriority w:val="9"/>
@@ -3697,7 +3672,7 @@
   </w:style>
   <w:style w:type="paragraph" w:styleId="Lijstalinea">
     <w:name w:val="List Paragraph"/>
-    <w:basedOn w:val="Normaal"/>
+    <w:basedOn w:val="Standaard"/>
     <w:uiPriority w:val="34"/>
     <w:qFormat/>
     <w:rsid w:val="003413EE"/>
@@ -3708,9 +3683,9 @@
   </w:style>
   <w:style w:type="paragraph" w:styleId="Titel">
     <w:name w:val="Title"/>
-    <w:basedOn w:val="Normaal"/>
-    <w:next w:val="Normaal"/>
-    <w:link w:val="TitelTeken"/>
+    <w:basedOn w:val="Standaard"/>
+    <w:next w:val="Standaard"/>
+    <w:link w:val="TitelChar"/>
     <w:uiPriority w:val="10"/>
     <w:qFormat/>
     <w:rsid w:val="003413EE"/>
@@ -3730,8 +3705,8 @@
       <w:szCs w:val="52"/>
     </w:rPr>
   </w:style>
-  <w:style w:type="character" w:customStyle="1" w:styleId="TitelTeken">
-    <w:name w:val="Titel Teken"/>
+  <w:style w:type="character" w:customStyle="1" w:styleId="TitelChar">
+    <w:name w:val="Titel Char"/>
     <w:basedOn w:val="Standaardalinea-lettertype"/>
     <w:link w:val="Titel"/>
     <w:uiPriority w:val="10"/>
@@ -3749,7 +3724,7 @@
 </file>
 
 <file path=word/stylesWithEffects.xml><?xml version="1.0" encoding="utf-8"?>
-<w:styles xmlns:wpc="http://schemas.microsoft.com/office/word/2010/wordprocessingCanvas" xmlns:mo="http://schemas.microsoft.com/office/mac/office/2008/main" xmlns:mc="http://schemas.openxmlformats.org/markup-compatibility/2006" xmlns:mv="urn:schemas-microsoft-com:mac:vml" xmlns:o="urn:schemas-microsoft-com:office:office" xmlns:r="http://schemas.openxmlformats.org/officeDocument/2006/relationships" xmlns:m="http://schemas.openxmlformats.org/officeDocument/2006/math" xmlns:v="urn:schemas-microsoft-com:vml" xmlns:wp14="http://schemas.microsoft.com/office/word/2010/wordprocessingDrawing" xmlns:wp="http://schemas.openxmlformats.org/drawingml/2006/wordprocessingDrawing" xmlns:w10="urn:schemas-microsoft-com:office:word" xmlns:w="http://schemas.openxmlformats.org/wordprocessingml/2006/main" xmlns:w14="http://schemas.microsoft.com/office/word/2010/wordml" xmlns:wpg="http://schemas.microsoft.com/office/word/2010/wordprocessingGroup" xmlns:wpi="http://schemas.microsoft.com/office/word/2010/wordprocessingInk" xmlns:wne="http://schemas.microsoft.com/office/word/2006/wordml" xmlns:wps="http://schemas.microsoft.com/office/word/2010/wordprocessingShape" mc:Ignorable="w14 wp14">
+<w:styles xmlns:wpc="http://schemas.microsoft.com/office/word/2010/wordprocessingCanvas" xmlns:mc="http://schemas.openxmlformats.org/markup-compatibility/2006" xmlns:o="urn:schemas-microsoft-com:office:office" xmlns:r="http://schemas.openxmlformats.org/officeDocument/2006/relationships" xmlns:m="http://schemas.openxmlformats.org/officeDocument/2006/math" xmlns:v="urn:schemas-microsoft-com:vml" xmlns:wp14="http://schemas.microsoft.com/office/word/2010/wordprocessingDrawing" xmlns:wp="http://schemas.openxmlformats.org/drawingml/2006/wordprocessingDrawing" xmlns:w10="urn:schemas-microsoft-com:office:word" xmlns:w="http://schemas.openxmlformats.org/wordprocessingml/2006/main" xmlns:w14="http://schemas.microsoft.com/office/word/2010/wordml" xmlns:wpg="http://schemas.microsoft.com/office/word/2010/wordprocessingGroup" xmlns:wpi="http://schemas.microsoft.com/office/word/2010/wordprocessingInk" xmlns:wne="http://schemas.microsoft.com/office/word/2006/wordml" xmlns:wps="http://schemas.microsoft.com/office/word/2010/wordprocessingShape" mc:Ignorable="w14 wp14">
   <w:docDefaults>
     <w:rPrDefault>
       <w:rPr>
@@ -3765,7 +3740,7 @@
       </w:pPr>
     </w:pPrDefault>
   </w:docDefaults>
-  <w:latentStyles w:defLockedState="0" w:defUIPriority="99" w:defSemiHidden="1" w:defUnhideWhenUsed="1" w:defQFormat="0" w:count="276">
+  <w:latentStyles w:defLockedState="0" w:defUIPriority="99" w:defSemiHidden="1" w:defUnhideWhenUsed="1" w:defQFormat="0" w:count="267">
     <w:lsdException w:name="Normal" w:semiHidden="0" w:uiPriority="0" w:unhideWhenUsed="0" w:qFormat="1"/>
     <w:lsdException w:name="heading 1" w:semiHidden="0" w:uiPriority="9" w:unhideWhenUsed="0" w:qFormat="1"/>
     <w:lsdException w:name="heading 2" w:uiPriority="9" w:qFormat="1"/>
@@ -3904,15 +3879,15 @@
     <w:lsdException w:name="Bibliography" w:uiPriority="37"/>
     <w:lsdException w:name="TOC Heading" w:uiPriority="39" w:qFormat="1"/>
   </w:latentStyles>
-  <w:style w:type="paragraph" w:default="1" w:styleId="Normaal">
+  <w:style w:type="paragraph" w:default="1" w:styleId="Standaard">
     <w:name w:val="Normal"/>
     <w:qFormat/>
   </w:style>
   <w:style w:type="paragraph" w:styleId="Kop1">
     <w:name w:val="heading 1"/>
-    <w:basedOn w:val="Normaal"/>
-    <w:next w:val="Normaal"/>
-    <w:link w:val="Kop1Teken"/>
+    <w:basedOn w:val="Standaard"/>
+    <w:next w:val="Standaard"/>
+    <w:link w:val="Kop1Char"/>
     <w:uiPriority w:val="9"/>
     <w:qFormat/>
     <w:rsid w:val="003413EE"/>
@@ -3960,8 +3935,8 @@
   </w:style>
   <w:style w:type="paragraph" w:styleId="Ballontekst">
     <w:name w:val="Balloon Text"/>
-    <w:basedOn w:val="Normaal"/>
-    <w:link w:val="BallontekstTeken"/>
+    <w:basedOn w:val="Standaard"/>
+    <w:link w:val="BallontekstChar"/>
     <w:uiPriority w:val="99"/>
     <w:semiHidden/>
     <w:unhideWhenUsed/>
@@ -3975,8 +3950,8 @@
       <w:szCs w:val="16"/>
     </w:rPr>
   </w:style>
-  <w:style w:type="character" w:customStyle="1" w:styleId="BallontekstTeken">
-    <w:name w:val="Ballontekst Teken"/>
+  <w:style w:type="character" w:customStyle="1" w:styleId="BallontekstChar">
+    <w:name w:val="Ballontekst Char"/>
     <w:basedOn w:val="Standaardalinea-lettertype"/>
     <w:link w:val="Ballontekst"/>
     <w:uiPriority w:val="99"/>
@@ -3990,8 +3965,8 @@
   </w:style>
   <w:style w:type="paragraph" w:styleId="Koptekst">
     <w:name w:val="header"/>
-    <w:basedOn w:val="Normaal"/>
-    <w:link w:val="KoptekstTeken"/>
+    <w:basedOn w:val="Standaard"/>
+    <w:link w:val="KoptekstChar"/>
     <w:uiPriority w:val="99"/>
     <w:unhideWhenUsed/>
     <w:rsid w:val="002C39B1"/>
@@ -4003,8 +3978,8 @@
       <w:spacing w:after="0" w:line="240" w:lineRule="auto"/>
     </w:pPr>
   </w:style>
-  <w:style w:type="character" w:customStyle="1" w:styleId="KoptekstTeken">
-    <w:name w:val="Koptekst Teken"/>
+  <w:style w:type="character" w:customStyle="1" w:styleId="KoptekstChar">
+    <w:name w:val="Koptekst Char"/>
     <w:basedOn w:val="Standaardalinea-lettertype"/>
     <w:link w:val="Koptekst"/>
     <w:uiPriority w:val="99"/>
@@ -4012,8 +3987,8 @@
   </w:style>
   <w:style w:type="paragraph" w:styleId="Voettekst">
     <w:name w:val="footer"/>
-    <w:basedOn w:val="Normaal"/>
-    <w:link w:val="VoettekstTeken"/>
+    <w:basedOn w:val="Standaard"/>
+    <w:link w:val="VoettekstChar"/>
     <w:uiPriority w:val="99"/>
     <w:unhideWhenUsed/>
     <w:rsid w:val="002C39B1"/>
@@ -4025,15 +4000,15 @@
       <w:spacing w:after="0" w:line="240" w:lineRule="auto"/>
     </w:pPr>
   </w:style>
-  <w:style w:type="character" w:customStyle="1" w:styleId="VoettekstTeken">
-    <w:name w:val="Voettekst Teken"/>
+  <w:style w:type="character" w:customStyle="1" w:styleId="VoettekstChar">
+    <w:name w:val="Voettekst Char"/>
     <w:basedOn w:val="Standaardalinea-lettertype"/>
     <w:link w:val="Voettekst"/>
     <w:uiPriority w:val="99"/>
     <w:rsid w:val="002C39B1"/>
   </w:style>
-  <w:style w:type="character" w:customStyle="1" w:styleId="Kop1Teken">
-    <w:name w:val="Kop 1 Teken"/>
+  <w:style w:type="character" w:customStyle="1" w:styleId="Kop1Char">
+    <w:name w:val="Kop 1 Char"/>
     <w:basedOn w:val="Standaardalinea-lettertype"/>
     <w:link w:val="Kop1"/>
     <w:uiPriority w:val="9"/>
@@ -4075,7 +4050,7 @@
   </w:style>
   <w:style w:type="paragraph" w:styleId="Lijstalinea">
     <w:name w:val="List Paragraph"/>
-    <w:basedOn w:val="Normaal"/>
+    <w:basedOn w:val="Standaard"/>
     <w:uiPriority w:val="34"/>
     <w:qFormat/>
     <w:rsid w:val="003413EE"/>
@@ -4086,9 +4061,9 @@
   </w:style>
   <w:style w:type="paragraph" w:styleId="Titel">
     <w:name w:val="Title"/>
-    <w:basedOn w:val="Normaal"/>
-    <w:next w:val="Normaal"/>
-    <w:link w:val="TitelTeken"/>
+    <w:basedOn w:val="Standaard"/>
+    <w:next w:val="Standaard"/>
+    <w:link w:val="TitelChar"/>
     <w:uiPriority w:val="10"/>
     <w:qFormat/>
     <w:rsid w:val="003413EE"/>
@@ -4108,8 +4083,8 @@
       <w:szCs w:val="52"/>
     </w:rPr>
   </w:style>
-  <w:style w:type="character" w:customStyle="1" w:styleId="TitelTeken">
-    <w:name w:val="Titel Teken"/>
+  <w:style w:type="character" w:customStyle="1" w:styleId="TitelChar">
+    <w:name w:val="Titel Char"/>
     <w:basedOn w:val="Standaardalinea-lettertype"/>
     <w:link w:val="Titel"/>
     <w:uiPriority w:val="10"/>

</xml_diff>